<commit_message>
Fixed manuscript render error
loaded package and inserted image generated in processing qmd
</commit_message>
<xml_diff>
--- a/products/manuscript/Manuscript.docx
+++ b/products/manuscript/Manuscript.docx
@@ -133,7 +133,7 @@
         <w:pStyle w:val="Date"/>
       </w:pPr>
       <w:r>
-        <w:t xml:space="preserve">2024-02-23</w:t>
+        <w:t xml:space="preserve">2024-03-07</w:t>
       </w:r>
     </w:p>
     <w:bookmarkStart w:id="20" w:name="summaryabstract"/>
@@ -653,9 +653,9 @@
         <w:tblLayout w:type="fixed"/>
       </w:tblPr>
       <w:tblGrid>
-        <w:gridCol w:w="1980"/>
-        <w:gridCol w:w="3410"/>
-        <w:gridCol w:w="2530"/>
+        <w:gridCol w:w="1080"/>
+        <w:gridCol w:w="5436"/>
+        <w:gridCol w:w="1404"/>
       </w:tblGrid>
       <w:tr>
         <w:trPr>
@@ -1496,7 +1496,7 @@
     </w:p>
     <w:bookmarkEnd w:id="29"/>
     <w:bookmarkEnd w:id="30"/>
-    <w:bookmarkStart w:id="45" w:name="results"/>
+    <w:bookmarkStart w:id="48" w:name="results"/>
     <w:p>
       <w:pPr>
         <w:pStyle w:val="Heading1"/>
@@ -1505,7 +1505,7 @@
         <w:t xml:space="preserve">4. Results</w:t>
       </w:r>
     </w:p>
-    <w:bookmarkStart w:id="40" w:name="exploratorydescriptive-analysis"/>
+    <w:bookmarkStart w:id="43" w:name="exploratorydescriptive-analysis"/>
     <w:p>
       <w:pPr>
         <w:pStyle w:val="Heading2"/>
@@ -1545,25 +1545,19 @@
         <w:pStyle w:val="BodyText"/>
       </w:pPr>
       <w:r>
-        <w:t xml:space="preserve">One factor to consider is if early virus isolations are associated with</w:t>
-      </w:r>
-      <w:r>
-        <w:t xml:space="preserve"> </w:t>
-      </w:r>
-      <w:r>
-        <w:t xml:space="preserve">cases in humans and other mammals. The table below shows the date of the</w:t>
-      </w:r>
-      <w:r>
-        <w:t xml:space="preserve"> </w:t>
-      </w:r>
-      <w:r>
-        <w:t xml:space="preserve">first EEE virus isolation in mosquitoes and the number of human of other</w:t>
-      </w:r>
-      <w:r>
-        <w:t xml:space="preserve"> </w:t>
-      </w:r>
-      <w:r>
-        <w:t xml:space="preserve">animal cases by year.</w:t>
+        <w:t xml:space="preserve">It is important to know where the mosquitoes infected with EEE are</w:t>
+      </w:r>
+      <w:r>
+        <w:t xml:space="preserve"> </w:t>
+      </w:r>
+      <w:r>
+        <w:t xml:space="preserve">captured. Below is a table showing the virus isolations for EEE in</w:t>
+      </w:r>
+      <w:r>
+        <w:t xml:space="preserve"> </w:t>
+      </w:r>
+      <w:r>
+        <w:t xml:space="preserve">trapped mosquitoes by county between 2014 and 2020.</w:t>
       </w:r>
     </w:p>
     <w:p>
@@ -1573,14 +1567,14 @@
       <w:r>
         <w:drawing>
           <wp:inline>
-            <wp:extent cx="3048000" cy="3637576"/>
+            <wp:extent cx="620813" cy="975563"/>
             <wp:effectExtent b="0" l="0" r="0" t="0"/>
             <wp:docPr descr="" title="" id="32" name="Picture"/>
             <a:graphic>
               <a:graphicData uri="http://schemas.openxmlformats.org/drawingml/2006/picture">
                 <pic:pic>
                   <pic:nvPicPr>
-                    <pic:cNvPr descr="images/eee_isolation_cases-01.png" id="33" name="Picture"/>
+                    <pic:cNvPr descr="images/eee_isolation_county.png" id="33" name="Picture"/>
                     <pic:cNvPicPr>
                       <a:picLocks noChangeArrowheads="1" noChangeAspect="1"/>
                     </pic:cNvPicPr>
@@ -1594,7 +1588,7 @@
                   <pic:spPr bwMode="auto">
                     <a:xfrm>
                       <a:off x="0" y="0"/>
-                      <a:ext cx="3048000" cy="3637576"/>
+                      <a:ext cx="620813" cy="975563"/>
                     </a:xfrm>
                     <a:prstGeom prst="rect">
                       <a:avLst/>
@@ -1618,69 +1612,31 @@
         <w:pStyle w:val="BodyText"/>
       </w:pPr>
       <w:r>
-        <w:t xml:space="preserve">Unfortunately, the time horizon is limited by data availability.</w:t>
-      </w:r>
-      <w:r>
-        <w:t xml:space="preserve"> </w:t>
-      </w:r>
-      <w:r>
-        <w:t xml:space="preserve">Additionally, EEE human infections are rare, so traditional statistical</w:t>
-      </w:r>
-      <w:r>
-        <w:t xml:space="preserve"> </w:t>
-      </w:r>
-      <w:r>
-        <w:t xml:space="preserve">methods may be inadequate to suggest any relationships. What is clear is</w:t>
-      </w:r>
-      <w:r>
-        <w:t xml:space="preserve"> </w:t>
-      </w:r>
-      <w:r>
-        <w:t xml:space="preserve">that 2019 was an exceptional year for EEE.</w:t>
-      </w:r>
-    </w:p>
-    <w:p>
-      <w:pPr>
-        <w:pStyle w:val="BodyText"/>
-      </w:pPr>
-      <w:r>
-        <w:rPr>
-          <w:iCs/>
-          <w:i/>
-        </w:rPr>
-        <w:t xml:space="preserve">Culiseta melanura</w:t>
-      </w:r>
-      <w:r>
-        <w:t xml:space="preserve"> </w:t>
-      </w:r>
-      <w:r>
-        <w:t xml:space="preserve">(MEL) plays an important role in EEE virus</w:t>
-      </w:r>
-      <w:r>
-        <w:t xml:space="preserve"> </w:t>
-      </w:r>
-      <w:r>
-        <w:t xml:space="preserve">amplification in the enzootic cycle. Understanding the population</w:t>
-      </w:r>
-      <w:r>
-        <w:t xml:space="preserve"> </w:t>
-      </w:r>
-      <w:r>
-        <w:t xml:space="preserve">dynamics might provide more insight into what is driving the 2019 spike.</w:t>
-      </w:r>
-    </w:p>
-    <w:p>
-      <w:pPr>
-        <w:pStyle w:val="BodyText"/>
-      </w:pPr>
-      <w:r>
-        <w:t xml:space="preserve">The table below shows the proportion of MEL among all mosquito vector</w:t>
-      </w:r>
-      <w:r>
-        <w:t xml:space="preserve"> </w:t>
-      </w:r>
-      <w:r>
-        <w:t xml:space="preserve">species trapped in Bristol County, MA.</w:t>
+        <w:t xml:space="preserve">The geographic focus for this study is Bristol County. One factor to</w:t>
+      </w:r>
+      <w:r>
+        <w:t xml:space="preserve"> </w:t>
+      </w:r>
+      <w:r>
+        <w:t xml:space="preserve">consider is if early virus isolations are associated with cases in</w:t>
+      </w:r>
+      <w:r>
+        <w:t xml:space="preserve"> </w:t>
+      </w:r>
+      <w:r>
+        <w:t xml:space="preserve">humans and other mammals. The table below shows the date of the first</w:t>
+      </w:r>
+      <w:r>
+        <w:t xml:space="preserve"> </w:t>
+      </w:r>
+      <w:r>
+        <w:t xml:space="preserve">EEE virus isolation in mosquitoes and the number of human of other</w:t>
+      </w:r>
+      <w:r>
+        <w:t xml:space="preserve"> </w:t>
+      </w:r>
+      <w:r>
+        <w:t xml:space="preserve">animal cases by year.</w:t>
       </w:r>
     </w:p>
     <w:p>
@@ -1690,14 +1646,14 @@
       <w:r>
         <w:drawing>
           <wp:inline>
-            <wp:extent cx="5334000" cy="4000499"/>
+            <wp:extent cx="837945" cy="1000029"/>
             <wp:effectExtent b="0" l="0" r="0" t="0"/>
             <wp:docPr descr="" title="" id="35" name="Picture"/>
             <a:graphic>
               <a:graphicData uri="http://schemas.openxmlformats.org/drawingml/2006/picture">
                 <pic:pic>
                   <pic:nvPicPr>
-                    <pic:cNvPr descr="images/mel_proportion.png" id="36" name="Picture"/>
+                    <pic:cNvPr descr="images/eee_isolation_cases-03.png" id="36" name="Picture"/>
                     <pic:cNvPicPr>
                       <a:picLocks noChangeArrowheads="1" noChangeAspect="1"/>
                     </pic:cNvPicPr>
@@ -1711,7 +1667,7 @@
                   <pic:spPr bwMode="auto">
                     <a:xfrm>
                       <a:off x="0" y="0"/>
-                      <a:ext cx="5334000" cy="4000499"/>
+                      <a:ext cx="837945" cy="1000029"/>
                     </a:xfrm>
                     <a:prstGeom prst="rect">
                       <a:avLst/>
@@ -1735,43 +1691,25 @@
         <w:pStyle w:val="BodyText"/>
       </w:pPr>
       <w:r>
-        <w:t xml:space="preserve">From this we see a large proportion of MEL in the traps for 2019. In</w:t>
-      </w:r>
-      <w:r>
-        <w:t xml:space="preserve"> </w:t>
-      </w:r>
-      <w:r>
-        <w:t xml:space="preserve">fact, they comprise more than half of all vector species for that year.</w:t>
-      </w:r>
-      <w:r>
-        <w:t xml:space="preserve"> </w:t>
-      </w:r>
-      <w:r>
-        <w:t xml:space="preserve">Another interesting aspect is the high proportion in 2018. MEL</w:t>
-      </w:r>
-      <w:r>
-        <w:t xml:space="preserve"> </w:t>
-      </w:r>
-      <w:r>
-        <w:t xml:space="preserve">overwinters as larvae and as long as there is sufficient standing water</w:t>
-      </w:r>
-      <w:r>
-        <w:t xml:space="preserve"> </w:t>
-      </w:r>
-      <w:r>
-        <w:t xml:space="preserve">to last the winter, MEL hatched in the previous fall would survive to</w:t>
-      </w:r>
-      <w:r>
-        <w:t xml:space="preserve"> </w:t>
-      </w:r>
-      <w:r>
-        <w:t xml:space="preserve">emerge the next year. This suggests it might be important to look at</w:t>
-      </w:r>
-      <w:r>
-        <w:t xml:space="preserve"> </w:t>
-      </w:r>
-      <w:r>
-        <w:t xml:space="preserve">conditions in the previous year or season for a better understanding.</w:t>
+        <w:t xml:space="preserve">Unfortunately, the time horizon is limited by data availability.</w:t>
+      </w:r>
+      <w:r>
+        <w:t xml:space="preserve"> </w:t>
+      </w:r>
+      <w:r>
+        <w:t xml:space="preserve">Additionally, EEE human infections are rare, so traditional statistical</w:t>
+      </w:r>
+      <w:r>
+        <w:t xml:space="preserve"> </w:t>
+      </w:r>
+      <w:r>
+        <w:t xml:space="preserve">methods may be inadequate to suggest any relationships. What is clear is</w:t>
+      </w:r>
+      <w:r>
+        <w:t xml:space="preserve"> </w:t>
+      </w:r>
+      <w:r>
+        <w:t xml:space="preserve">that 2019 was an exceptional year for EEE.</w:t>
       </w:r>
     </w:p>
     <w:p>
@@ -1779,13 +1717,43 @@
         <w:pStyle w:val="BodyText"/>
       </w:pPr>
       <w:r>
-        <w:t xml:space="preserve">Since water plays a significant role in the mosquito life cycle, let’s</w:t>
-      </w:r>
-      <w:r>
-        <w:t xml:space="preserve"> </w:t>
-      </w:r>
-      <w:r>
-        <w:t xml:space="preserve">look at the annual precipitation.</w:t>
+        <w:rPr>
+          <w:iCs/>
+          <w:i/>
+        </w:rPr>
+        <w:t xml:space="preserve">Culiseta melanura</w:t>
+      </w:r>
+      <w:r>
+        <w:t xml:space="preserve"> </w:t>
+      </w:r>
+      <w:r>
+        <w:t xml:space="preserve">(MEL) plays an important role in EEE virus</w:t>
+      </w:r>
+      <w:r>
+        <w:t xml:space="preserve"> </w:t>
+      </w:r>
+      <w:r>
+        <w:t xml:space="preserve">amplification in the enzootic cycle. Understanding the population</w:t>
+      </w:r>
+      <w:r>
+        <w:t xml:space="preserve"> </w:t>
+      </w:r>
+      <w:r>
+        <w:t xml:space="preserve">dynamics might provide more insight into what is driving the 2019 spike.</w:t>
+      </w:r>
+    </w:p>
+    <w:p>
+      <w:pPr>
+        <w:pStyle w:val="BodyText"/>
+      </w:pPr>
+      <w:r>
+        <w:t xml:space="preserve">The graph below shows the proportion of MEL among all mosquito vector</w:t>
+      </w:r>
+      <w:r>
+        <w:t xml:space="preserve"> </w:t>
+      </w:r>
+      <w:r>
+        <w:t xml:space="preserve">species trapped in Bristol County, MA.</w:t>
       </w:r>
     </w:p>
     <w:p>
@@ -1802,7 +1770,7 @@
               <a:graphicData uri="http://schemas.openxmlformats.org/drawingml/2006/picture">
                 <pic:pic>
                   <pic:nvPicPr>
-                    <pic:cNvPr descr="images/annual_precip-02.png" id="39" name="Picture"/>
+                    <pic:cNvPr descr="images/mel_proportion.png" id="39" name="Picture"/>
                     <pic:cNvPicPr>
                       <a:picLocks noChangeArrowheads="1" noChangeAspect="1"/>
                     </pic:cNvPicPr>
@@ -1840,6 +1808,111 @@
         <w:pStyle w:val="BodyText"/>
       </w:pPr>
       <w:r>
+        <w:t xml:space="preserve">From this we see a large proportion of MEL in the traps for 2019. In</w:t>
+      </w:r>
+      <w:r>
+        <w:t xml:space="preserve"> </w:t>
+      </w:r>
+      <w:r>
+        <w:t xml:space="preserve">fact, they comprise more than half of all vector species for that year.</w:t>
+      </w:r>
+      <w:r>
+        <w:t xml:space="preserve"> </w:t>
+      </w:r>
+      <w:r>
+        <w:t xml:space="preserve">Another interesting aspect is the high proportion in 2018. MEL</w:t>
+      </w:r>
+      <w:r>
+        <w:t xml:space="preserve"> </w:t>
+      </w:r>
+      <w:r>
+        <w:t xml:space="preserve">overwinters as larvae and as long as there is sufficient standing water</w:t>
+      </w:r>
+      <w:r>
+        <w:t xml:space="preserve"> </w:t>
+      </w:r>
+      <w:r>
+        <w:t xml:space="preserve">to last the winter, MEL hatched in the previous fall would survive to</w:t>
+      </w:r>
+      <w:r>
+        <w:t xml:space="preserve"> </w:t>
+      </w:r>
+      <w:r>
+        <w:t xml:space="preserve">emerge the next year. This suggests it might be important to look at</w:t>
+      </w:r>
+      <w:r>
+        <w:t xml:space="preserve"> </w:t>
+      </w:r>
+      <w:r>
+        <w:t xml:space="preserve">conditions in the previous year or season for a better understanding.</w:t>
+      </w:r>
+    </w:p>
+    <w:p>
+      <w:pPr>
+        <w:pStyle w:val="BodyText"/>
+      </w:pPr>
+      <w:r>
+        <w:t xml:space="preserve">Since water plays a significant role in the mosquito life cycle, let’s</w:t>
+      </w:r>
+      <w:r>
+        <w:t xml:space="preserve"> </w:t>
+      </w:r>
+      <w:r>
+        <w:t xml:space="preserve">look at the annual precipitation.</w:t>
+      </w:r>
+    </w:p>
+    <w:p>
+      <w:pPr>
+        <w:pStyle w:val="BodyText"/>
+      </w:pPr>
+      <w:r>
+        <w:drawing>
+          <wp:inline>
+            <wp:extent cx="5334000" cy="4000499"/>
+            <wp:effectExtent b="0" l="0" r="0" t="0"/>
+            <wp:docPr descr="" title="" id="41" name="Picture"/>
+            <a:graphic>
+              <a:graphicData uri="http://schemas.openxmlformats.org/drawingml/2006/picture">
+                <pic:pic>
+                  <pic:nvPicPr>
+                    <pic:cNvPr descr="images/annual_precip-02.png" id="42" name="Picture"/>
+                    <pic:cNvPicPr>
+                      <a:picLocks noChangeArrowheads="1" noChangeAspect="1"/>
+                    </pic:cNvPicPr>
+                  </pic:nvPicPr>
+                  <pic:blipFill>
+                    <a:blip r:embed="rId40"/>
+                    <a:stretch>
+                      <a:fillRect/>
+                    </a:stretch>
+                  </pic:blipFill>
+                  <pic:spPr bwMode="auto">
+                    <a:xfrm>
+                      <a:off x="0" y="0"/>
+                      <a:ext cx="5334000" cy="4000499"/>
+                    </a:xfrm>
+                    <a:prstGeom prst="rect">
+                      <a:avLst/>
+                    </a:prstGeom>
+                    <a:noFill/>
+                    <a:ln w="9525">
+                      <a:noFill/>
+                      <a:headEnd/>
+                      <a:tailEnd/>
+                    </a:ln>
+                  </pic:spPr>
+                </pic:pic>
+              </a:graphicData>
+            </a:graphic>
+          </wp:inline>
+        </w:drawing>
+      </w:r>
+    </w:p>
+    <w:p>
+      <w:pPr>
+        <w:pStyle w:val="BodyText"/>
+      </w:pPr>
+      <w:r>
         <w:t xml:space="preserve">The graph indicates that the annual precipitation total for 2018 is</w:t>
       </w:r>
       <w:r>
@@ -1855,8 +1928,8 @@
         <w:t xml:space="preserve">support large MEL larval populations though out the winter.</w:t>
       </w:r>
     </w:p>
-    <w:bookmarkEnd w:id="40"/>
-    <w:bookmarkStart w:id="41" w:name="basic-statistical-analysis"/>
+    <w:bookmarkEnd w:id="43"/>
+    <w:bookmarkStart w:id="44" w:name="basic-statistical-analysis"/>
     <w:p>
       <w:pPr>
         <w:pStyle w:val="Heading2"/>
@@ -1877,8 +1950,8 @@
         <w:t xml:space="preserve">These will be generated in later phases of the exercise</w:t>
       </w:r>
     </w:p>
-    <w:bookmarkEnd w:id="41"/>
-    <w:bookmarkStart w:id="42" w:name="fullanalysis"/>
+    <w:bookmarkEnd w:id="44"/>
+    <w:bookmarkStart w:id="45" w:name="fullanalysis"/>
     <w:p>
       <w:pPr>
         <w:pStyle w:val="Heading2"/>
@@ -1915,8 +1988,8 @@
         <w:t xml:space="preserve">this section will be completed when analysis is done</w:t>
       </w:r>
     </w:p>
-    <w:bookmarkEnd w:id="42"/>
-    <w:bookmarkStart w:id="43" w:name="strengths-and-limitations"/>
+    <w:bookmarkEnd w:id="45"/>
+    <w:bookmarkStart w:id="46" w:name="strengths-and-limitations"/>
     <w:p>
       <w:pPr>
         <w:pStyle w:val="Heading2"/>
@@ -1989,8 +2062,8 @@
         <w:t xml:space="preserve">These limitations are barriers to accurate spatial analysis.</w:t>
       </w:r>
     </w:p>
-    <w:bookmarkEnd w:id="43"/>
-    <w:bookmarkStart w:id="44" w:name="X89446d8f7c2e55814e810cb15675286b74c5eef"/>
+    <w:bookmarkEnd w:id="46"/>
+    <w:bookmarkStart w:id="47" w:name="X89446d8f7c2e55814e810cb15675286b74c5eef"/>
     <w:p>
       <w:pPr>
         <w:pStyle w:val="Heading2"/>
@@ -2014,9 +2087,9 @@
         <w:br w:type="page"/>
       </w:r>
     </w:p>
-    <w:bookmarkEnd w:id="44"/>
-    <w:bookmarkEnd w:id="45"/>
-    <w:bookmarkStart w:id="46" w:name="references"/>
+    <w:bookmarkEnd w:id="47"/>
+    <w:bookmarkEnd w:id="48"/>
+    <w:bookmarkStart w:id="49" w:name="references"/>
     <w:p>
       <w:pPr>
         <w:pStyle w:val="Heading1"/>
@@ -2033,7 +2106,7 @@
         <w:t xml:space="preserve">References will be added in part 3 of the project</w:t>
       </w:r>
     </w:p>
-    <w:bookmarkEnd w:id="46"/>
+    <w:bookmarkEnd w:id="49"/>
     <w:sectPr/>
   </w:body>
 </w:document>

</xml_diff>